<commit_message>
more content added to the report
</commit_message>
<xml_diff>
--- a/Level Design Feedback Form.docx
+++ b/Level Design Feedback Form.docx
@@ -25,12 +25,12 @@
             <w:pPr>
               <w:spacing w:after="0" w:line="240" w:lineRule="auto"/>
             </w:pPr>
-            <w:bookmarkStart w:id="0" w:name="_GoBack" w:colFirst="0" w:colLast="0"/>
+            <w:bookmarkStart w:id="0" w:name="_GoBack"/>
+            <w:bookmarkEnd w:id="0"/>
           </w:p>
         </w:tc>
       </w:tr>
     </w:tbl>
-    <w:bookmarkEnd w:id="0"/>
     <w:p>
       <w:pPr>
         <w:pStyle w:val="Heading1"/>
@@ -120,29 +120,10 @@
     </w:p>
     <w:p>
       <w:r>
-        <w:t xml:space="preserve">Please take a few minutes to fill out this survey on the timeliness and quality of the service you received today. </w:t>
-      </w:r>
-      <w:sdt>
-        <w:sdtPr>
-          <w:alias w:val="Healthcare facility name"/>
-          <w:tag w:val=""/>
-          <w:id w:val="1685241304"/>
-          <w:placeholder>
-            <w:docPart w:val="FCA518B7053D446B9032EDA85C79ACF8"/>
-          </w:placeholder>
-          <w:showingPlcHdr/>
-          <w:dataBinding w:prefixMappings="xmlns:ns0='http://schemas.openxmlformats.org/officeDocument/2006/extended-properties' " w:xpath="/ns0:Properties[1]/ns0:Company[1]" w:storeItemID="{6668398D-A668-4E3E-A5EB-62B293D839F1}"/>
-          <w:text/>
-        </w:sdtPr>
-        <w:sdtEndPr/>
-        <w:sdtContent>
-          <w:r>
-            <w:t>[Healthcare facility name]</w:t>
-          </w:r>
-        </w:sdtContent>
-      </w:sdt>
-      <w:r>
-        <w:t xml:space="preserve"> welcomes your feedback and your answers will be kept confidential. Thank you for your participation.</w:t>
+        <w:t xml:space="preserve">Please take a few minutes to fill out this survey </w:t>
+      </w:r>
+      <w:r>
+        <w:t>and please you the back of the survey to write down any opinions you have while playing.</w:t>
       </w:r>
     </w:p>
     <w:p>
@@ -150,10 +131,7 @@
         <w:pStyle w:val="Heading2"/>
       </w:pPr>
       <w:r>
-        <w:t>General Pat</w:t>
-      </w:r>
-      <w:r>
-        <w:t>ient Information</w:t>
+        <w:t>Level Aspects</w:t>
       </w:r>
     </w:p>
     <w:p>
@@ -161,7 +139,10 @@
         <w:pStyle w:val="Heading3"/>
       </w:pPr>
       <w:r>
-        <w:t>In general, what is the quality of your health?</w:t>
+        <w:t>How immersive did you find the environment</w:t>
+      </w:r>
+      <w:r>
+        <w:t>?</w:t>
       </w:r>
     </w:p>
     <w:p>
@@ -186,7 +167,10 @@
         </w:sdtContent>
       </w:sdt>
       <w:r>
-        <w:t xml:space="preserve"> Outstanding</w:t>
+        <w:t xml:space="preserve"> </w:t>
+      </w:r>
+      <w:r>
+        <w:t>Very Immersive</w:t>
       </w:r>
       <w:r>
         <w:tab/>
@@ -209,8 +193,13 @@
         </w:sdtContent>
       </w:sdt>
       <w:r>
-        <w:t xml:space="preserve"> Good</w:t>
-      </w:r>
+        <w:t xml:space="preserve"> </w:t>
+      </w:r>
+      <w:proofErr w:type="spellStart"/>
+      <w:r>
+        <w:t>Immersive</w:t>
+      </w:r>
+      <w:proofErr w:type="spellEnd"/>
       <w:r>
         <w:tab/>
       </w:r>
@@ -232,7 +221,10 @@
         </w:sdtContent>
       </w:sdt>
       <w:r>
-        <w:t xml:space="preserve"> Some chronic issues</w:t>
+        <w:t xml:space="preserve"> </w:t>
+      </w:r>
+      <w:r>
+        <w:t>Not Immersive</w:t>
       </w:r>
       <w:r>
         <w:tab/>
@@ -255,7 +247,10 @@
         </w:sdtContent>
       </w:sdt>
       <w:r>
-        <w:t xml:space="preserve"> Poor</w:t>
+        <w:t xml:space="preserve"> </w:t>
+      </w:r>
+      <w:r>
+        <w:t>Not at all Immersive</w:t>
       </w:r>
     </w:p>
     <w:p>
@@ -263,7 +258,7 @@
         <w:pStyle w:val="Heading3"/>
       </w:pPr>
       <w:r>
-        <w:t>How would you rate our concern for your privacy?</w:t>
+        <w:t>What keywords/phrases would describe the three-part quest?</w:t>
       </w:r>
     </w:p>
     <w:p>
@@ -288,7 +283,10 @@
         </w:sdtContent>
       </w:sdt>
       <w:r>
-        <w:t xml:space="preserve"> Outstanding</w:t>
+        <w:t xml:space="preserve"> </w:t>
+      </w:r>
+      <w:r>
+        <w:t>Varied</w:t>
       </w:r>
       <w:r>
         <w:tab/>
@@ -311,7 +309,10 @@
         </w:sdtContent>
       </w:sdt>
       <w:r>
-        <w:t xml:space="preserve"> Good</w:t>
+        <w:t xml:space="preserve"> </w:t>
+      </w:r>
+      <w:r>
+        <w:t>Exciting</w:t>
       </w:r>
       <w:r>
         <w:tab/>
@@ -334,7 +335,10 @@
         </w:sdtContent>
       </w:sdt>
       <w:r>
-        <w:t xml:space="preserve"> Adequate</w:t>
+        <w:t xml:space="preserve"> </w:t>
+      </w:r>
+      <w:r>
+        <w:t>Story driven</w:t>
       </w:r>
     </w:p>
     <w:p>
@@ -359,7 +363,10 @@
         </w:sdtContent>
       </w:sdt>
       <w:r>
-        <w:t xml:space="preserve"> Needs improvement</w:t>
+        <w:t xml:space="preserve"> </w:t>
+      </w:r>
+      <w:r>
+        <w:t>Inconsistent</w:t>
       </w:r>
       <w:r>
         <w:tab/>
@@ -382,7 +389,10 @@
         </w:sdtContent>
       </w:sdt>
       <w:r>
-        <w:t xml:space="preserve"> Poor</w:t>
+        <w:t xml:space="preserve"> </w:t>
+      </w:r>
+      <w:r>
+        <w:t>Unfocused</w:t>
       </w:r>
       <w:r>
         <w:tab/>
@@ -405,7 +415,7 @@
         </w:sdtContent>
       </w:sdt>
       <w:r>
-        <w:t xml:space="preserve"> N/A</w:t>
+        <w:t xml:space="preserve"> Boring</w:t>
       </w:r>
     </w:p>
     <w:p>
@@ -413,29 +423,16 @@
         <w:pStyle w:val="Heading3"/>
       </w:pPr>
       <w:r>
-        <w:t xml:space="preserve">How often have you visited </w:t>
-      </w:r>
-      <w:sdt>
-        <w:sdtPr>
-          <w:alias w:val="Healthcare facility name"/>
-          <w:tag w:val=""/>
-          <w:id w:val="-1330986466"/>
-          <w:placeholder>
-            <w:docPart w:val="FCA518B7053D446B9032EDA85C79ACF8"/>
-          </w:placeholder>
-          <w:showingPlcHdr/>
-          <w:dataBinding w:prefixMappings="xmlns:ns0='http://schemas.openxmlformats.org/officeDocument/2006/extended-properties' " w:xpath="/ns0:Properties[1]/ns0:Company[1]" w:storeItemID="{6668398D-A668-4E3E-A5EB-62B293D839F1}"/>
-          <w:text/>
-        </w:sdtPr>
-        <w:sdtEndPr/>
-        <w:sdtContent>
-          <w:r>
-            <w:t>[Healthcare facility name]</w:t>
-          </w:r>
-        </w:sdtContent>
-      </w:sdt>
-      <w:r>
-        <w:t xml:space="preserve"> within the past year?</w:t>
+        <w:t>How easy was it to</w:t>
+      </w:r>
+      <w:r>
+        <w:t xml:space="preserve"> start and</w:t>
+      </w:r>
+      <w:r>
+        <w:t xml:space="preserve"> complete the quest</w:t>
+      </w:r>
+      <w:r>
+        <w:t>?</w:t>
       </w:r>
     </w:p>
     <w:p>
@@ -460,7 +457,10 @@
         </w:sdtContent>
       </w:sdt>
       <w:r>
-        <w:t xml:space="preserve"> First Visit</w:t>
+        <w:t xml:space="preserve"> </w:t>
+      </w:r>
+      <w:r>
+        <w:t>Easy</w:t>
       </w:r>
       <w:r>
         <w:tab/>
@@ -483,7 +483,10 @@
         </w:sdtContent>
       </w:sdt>
       <w:r>
-        <w:t xml:space="preserve"> 2-5 Visits</w:t>
+        <w:t xml:space="preserve"> </w:t>
+      </w:r>
+      <w:r>
+        <w:t>Normal</w:t>
       </w:r>
       <w:r>
         <w:tab/>
@@ -506,15 +509,27 @@
         </w:sdtContent>
       </w:sdt>
       <w:r>
-        <w:t xml:space="preserve"> More than 6</w:t>
+        <w:t xml:space="preserve"> </w:t>
+      </w:r>
+      <w:r>
+        <w:t>Hard</w:t>
       </w:r>
     </w:p>
     <w:p>
       <w:pPr>
         <w:pStyle w:val="Heading2"/>
-      </w:pPr>
-      <w:r>
-        <w:t>Scheduling Your Appointment</w:t>
+        <w:rPr>
+          <w:lang w:val="en-GB"/>
+        </w:rPr>
+      </w:pPr>
+      <w:r>
+        <w:t xml:space="preserve">General </w:t>
+      </w:r>
+      <w:r>
+        <w:rPr>
+          <w:lang w:val="en-GB"/>
+        </w:rPr>
+        <w:t>Questions</w:t>
       </w:r>
     </w:p>
     <w:p>
@@ -522,7 +537,7 @@
         <w:pStyle w:val="Heading3"/>
       </w:pPr>
       <w:r>
-        <w:t>Did you schedule an appointment by phone or did you drop in?</w:t>
+        <w:t>Would a game world full of smaller quests like this be fun?</w:t>
       </w:r>
     </w:p>
     <w:p>
@@ -547,10 +562,13 @@
         </w:sdtContent>
       </w:sdt>
       <w:r>
-        <w:t xml:space="preserve"> Scheduled by phone</w:t>
-      </w:r>
-      <w:r>
-        <w:tab/>
+        <w:t xml:space="preserve"> </w:t>
+      </w:r>
+      <w:r>
+        <w:t>Yes</w:t>
+      </w:r>
+      <w:r>
+        <w:t xml:space="preserve"> | </w:t>
       </w:r>
       <w:sdt>
         <w:sdtPr>
@@ -570,7 +588,10 @@
         </w:sdtContent>
       </w:sdt>
       <w:r>
-        <w:t xml:space="preserve"> Dropped in</w:t>
+        <w:t xml:space="preserve"> </w:t>
+      </w:r>
+      <w:r>
+        <w:t>No</w:t>
       </w:r>
     </w:p>
     <w:p>
@@ -578,7 +599,19 @@
         <w:pStyle w:val="Heading3"/>
       </w:pPr>
       <w:r>
-        <w:t>If you scheduled an appointment, was your appointment date later than you expected?</w:t>
+        <w:t>Do small dialogs meet your need in explaining</w:t>
+      </w:r>
+      <w:r>
+        <w:t xml:space="preserve"> the</w:t>
+      </w:r>
+      <w:r>
+        <w:t xml:space="preserve"> narrative</w:t>
+      </w:r>
+      <w:r>
+        <w:t xml:space="preserve"> of the quest</w:t>
+      </w:r>
+      <w:r>
+        <w:t>?</w:t>
       </w:r>
     </w:p>
     <w:p>
@@ -595,6 +628,7 @@
             <w14:uncheckedState w14:val="00A8" w14:font="Wingdings"/>
           </w14:checkbox>
         </w:sdtPr>
+        <w:sdtEndPr/>
         <w:sdtContent>
           <w:r>
             <w:sym w:font="Wingdings" w:char="F0A8"/>
@@ -614,6 +648,7 @@
             <w14:uncheckedState w14:val="00A8" w14:font="Wingdings"/>
           </w14:checkbox>
         </w:sdtPr>
+        <w:sdtEndPr/>
         <w:sdtContent>
           <w:r>
             <w:sym w:font="Wingdings" w:char="F0A8"/>
@@ -629,7 +664,7 @@
         <w:pStyle w:val="Heading3"/>
       </w:pPr>
       <w:r>
-        <w:t>If you were seeking a referral to a specialist, was your request handled in a timely manner?</w:t>
+        <w:t>Was the user interface intrusive?</w:t>
       </w:r>
     </w:p>
     <w:p>
@@ -646,6 +681,7 @@
             <w14:uncheckedState w14:val="00A8" w14:font="Wingdings"/>
           </w14:checkbox>
         </w:sdtPr>
+        <w:sdtEndPr/>
         <w:sdtContent>
           <w:r>
             <w:sym w:font="Wingdings" w:char="F0A8"/>
@@ -665,6 +701,7 @@
             <w14:uncheckedState w14:val="00A8" w14:font="Wingdings"/>
           </w14:checkbox>
         </w:sdtPr>
+        <w:sdtEndPr/>
         <w:sdtContent>
           <w:r>
             <w:sym w:font="Wingdings" w:char="F0A8"/>
@@ -680,10 +717,13 @@
         <w:pStyle w:val="Heading3"/>
       </w:pPr>
       <w:r>
-        <w:t xml:space="preserve">How </w:t>
-      </w:r>
-      <w:r>
-        <w:t>easy was it to make an appointment by telephone?</w:t>
+        <w:t xml:space="preserve">How easy was it to </w:t>
+      </w:r>
+      <w:r>
+        <w:t>defeat the enemies in the final sequence</w:t>
+      </w:r>
+      <w:r>
+        <w:t>?</w:t>
       </w:r>
     </w:p>
     <w:tbl>
@@ -718,7 +758,10 @@
               <w:spacing w:after="0" w:line="240" w:lineRule="auto"/>
             </w:pPr>
             <w:r>
-              <w:t xml:space="preserve">Outstanding </w:t>
+              <w:t xml:space="preserve">Very Easy        </w:t>
+            </w:r>
+            <w:r>
+              <w:t xml:space="preserve"> </w:t>
             </w:r>
             <w:sdt>
               <w:sdtPr>
@@ -900,7 +943,10 @@
               </w:sdtContent>
             </w:sdt>
             <w:r>
-              <w:t xml:space="preserve"> Very difficult</w:t>
+              <w:t xml:space="preserve">        Very D</w:t>
+            </w:r>
+            <w:r>
+              <w:t>ifficult</w:t>
             </w:r>
           </w:p>
         </w:tc>
@@ -911,7 +957,13 @@
         <w:pStyle w:val="Heading3"/>
       </w:pPr>
       <w:r>
-        <w:t>How long did you wait to speak to a scheduling staff member?</w:t>
+        <w:t xml:space="preserve">How long did </w:t>
+      </w:r>
+      <w:r>
+        <w:t>it take to find the clues</w:t>
+      </w:r>
+      <w:r>
+        <w:t>?</w:t>
       </w:r>
     </w:p>
     <w:p>
@@ -936,7 +988,10 @@
         </w:sdtContent>
       </w:sdt>
       <w:r>
-        <w:t xml:space="preserve"> 0 to 2 minutes</w:t>
+        <w:t xml:space="preserve"> 0 to 1</w:t>
+      </w:r>
+      <w:r>
+        <w:t xml:space="preserve"> minutes</w:t>
       </w:r>
       <w:r>
         <w:tab/>
@@ -959,7 +1014,16 @@
         </w:sdtContent>
       </w:sdt>
       <w:r>
-        <w:t xml:space="preserve"> 3 to 5 minutes</w:t>
+        <w:t xml:space="preserve"> 1</w:t>
+      </w:r>
+      <w:r>
+        <w:t xml:space="preserve"> to </w:t>
+      </w:r>
+      <w:r>
+        <w:t>2</w:t>
+      </w:r>
+      <w:r>
+        <w:t xml:space="preserve"> minutes</w:t>
       </w:r>
       <w:r>
         <w:tab/>
@@ -982,7 +1046,10 @@
         </w:sdtContent>
       </w:sdt>
       <w:r>
-        <w:t xml:space="preserve"> 5 to 7 minutes</w:t>
+        <w:t xml:space="preserve"> 3 to 5</w:t>
+      </w:r>
+      <w:r>
+        <w:t xml:space="preserve"> minutes</w:t>
       </w:r>
       <w:r>
         <w:tab/>
@@ -1013,10 +1080,19 @@
         <w:pStyle w:val="Heading3"/>
       </w:pPr>
       <w:r>
-        <w:t>Was the person who sch</w:t>
-      </w:r>
-      <w:r>
-        <w:t>eduled your appointment courteous and helpful?</w:t>
+        <w:t xml:space="preserve">How helpful was the music in </w:t>
+      </w:r>
+      <w:r>
+        <w:t>establishing</w:t>
+      </w:r>
+      <w:r>
+        <w:t xml:space="preserve"> the setting for the </w:t>
+      </w:r>
+      <w:r>
+        <w:t>game</w:t>
+      </w:r>
+      <w:r>
+        <w:t>?</w:t>
       </w:r>
     </w:p>
     <w:tbl>
@@ -1051,7 +1127,13 @@
               <w:spacing w:after="0" w:line="240" w:lineRule="auto"/>
             </w:pPr>
             <w:r>
-              <w:t xml:space="preserve">Very courteous </w:t>
+              <w:t xml:space="preserve">Very </w:t>
+            </w:r>
+            <w:r>
+              <w:t>Important</w:t>
+            </w:r>
+            <w:r>
+              <w:t xml:space="preserve"> </w:t>
             </w:r>
             <w:sdt>
               <w:sdtPr>
@@ -1233,7 +1315,10 @@
               </w:sdtContent>
             </w:sdt>
             <w:r>
-              <w:t xml:space="preserve"> Rude</w:t>
+              <w:t xml:space="preserve"> </w:t>
+            </w:r>
+            <w:r>
+              <w:t>Not Important</w:t>
             </w:r>
           </w:p>
         </w:tc>
@@ -1243,6 +1328,21 @@
       <w:pPr>
         <w:pStyle w:val="Multiplechoice3"/>
       </w:pPr>
+    </w:p>
+    <w:p>
+      <w:pPr>
+        <w:pStyle w:val="Heading1"/>
+        <w:rPr>
+          <w:u w:val="single"/>
+        </w:rPr>
+      </w:pPr>
+      <w:r>
+        <w:rPr>
+          <w:u w:val="single"/>
+        </w:rPr>
+        <w:lastRenderedPageBreak/>
+        <w:t>Opinions Here</w:t>
+      </w:r>
     </w:p>
     <w:sectPr>
       <w:footerReference w:type="default" r:id="rId10"/>
@@ -1306,27 +1406,14 @@
     <w:r>
       <w:t xml:space="preserve"> of </w:t>
     </w:r>
-    <w:r>
-      <w:fldChar w:fldCharType="begin"/>
-    </w:r>
-    <w:r>
-      <w:instrText xml:space="preserve"> NUMPAGES  \* Arabic  \* MERGEFORMAT </w:instrText>
-    </w:r>
-    <w:r>
-      <w:fldChar w:fldCharType="separate"/>
-    </w:r>
-    <w:r>
-      <w:rPr>
-        <w:noProof/>
-      </w:rPr>
-      <w:t>2</w:t>
-    </w:r>
-    <w:r>
-      <w:rPr>
-        <w:noProof/>
-      </w:rPr>
-      <w:fldChar w:fldCharType="end"/>
-    </w:r>
+    <w:fldSimple w:instr=" NUMPAGES  \* Arabic  \* MERGEFORMAT ">
+      <w:r>
+        <w:rPr>
+          <w:noProof/>
+        </w:rPr>
+        <w:t>2</w:t>
+      </w:r>
+    </w:fldSimple>
   </w:p>
 </w:ftr>
 </file>
@@ -1569,6 +1656,7 @@
     <w:lsdException w:name="HTML Sample" w:semiHidden="1" w:unhideWhenUsed="1"/>
     <w:lsdException w:name="HTML Typewriter" w:semiHidden="1" w:unhideWhenUsed="1"/>
     <w:lsdException w:name="HTML Variable" w:semiHidden="1" w:unhideWhenUsed="1"/>
+    <w:lsdException w:name="Normal Table" w:semiHidden="1" w:unhideWhenUsed="1"/>
     <w:lsdException w:name="annotation subject" w:semiHidden="1" w:unhideWhenUsed="1"/>
     <w:lsdException w:name="No List" w:semiHidden="1" w:unhideWhenUsed="1"/>
     <w:lsdException w:name="Outline List 1" w:semiHidden="1" w:unhideWhenUsed="1"/>
@@ -1615,8 +1703,10 @@
     <w:lsdException w:name="Table Subtle 2" w:semiHidden="1" w:unhideWhenUsed="1"/>
     <w:lsdException w:name="Table Web 1" w:semiHidden="1" w:unhideWhenUsed="1"/>
     <w:lsdException w:name="Table Web 2" w:semiHidden="1" w:unhideWhenUsed="1"/>
+    <w:lsdException w:name="Table Web 3" w:semiHidden="1" w:unhideWhenUsed="1"/>
     <w:lsdException w:name="Balloon Text" w:semiHidden="1" w:unhideWhenUsed="1"/>
     <w:lsdException w:name="Table Grid" w:uiPriority="39"/>
+    <w:lsdException w:name="Table Theme" w:semiHidden="1" w:unhideWhenUsed="1"/>
     <w:lsdException w:name="Placeholder Text" w:semiHidden="1"/>
     <w:lsdException w:name="No Spacing" w:semiHidden="1" w:uiPriority="36" w:unhideWhenUsed="1"/>
     <w:lsdException w:name="Light Shading" w:uiPriority="60"/>
@@ -2096,561 +2186,6 @@
 </w:styles>
 </file>
 
-<file path=word/glossary/document.xml><?xml version="1.0" encoding="utf-8"?>
-<w:glossaryDocument xmlns:wpc="http://schemas.microsoft.com/office/word/2010/wordprocessingCanvas" xmlns:cx="http://schemas.microsoft.com/office/drawing/2014/chartex" xmlns:cx1="http://schemas.microsoft.com/office/drawing/2015/9/8/chartex" xmlns:cx2="http://schemas.microsoft.com/office/drawing/2015/10/21/chartex" xmlns:mc="http://schemas.openxmlformats.org/markup-compatibility/2006" xmlns:o="urn:schemas-microsoft-com:office:office" xmlns:r="http://schemas.openxmlformats.org/officeDocument/2006/relationships" xmlns:m="http://schemas.openxmlformats.org/officeDocument/2006/math" xmlns:v="urn:schemas-microsoft-com:vml" xmlns:wp14="http://schemas.microsoft.com/office/word/2010/wordprocessingDrawing" xmlns:wp="http://schemas.openxmlformats.org/drawingml/2006/wordprocessingDrawing" xmlns:w10="urn:schemas-microsoft-com:office:word" xmlns:w="http://schemas.openxmlformats.org/wordprocessingml/2006/main" xmlns:w14="http://schemas.microsoft.com/office/word/2010/wordml" xmlns:w15="http://schemas.microsoft.com/office/word/2012/wordml" xmlns:w16se="http://schemas.microsoft.com/office/word/2015/wordml/symex" xmlns:wpg="http://schemas.microsoft.com/office/word/2010/wordprocessingGroup" xmlns:wpi="http://schemas.microsoft.com/office/word/2010/wordprocessingInk" xmlns:wne="http://schemas.microsoft.com/office/word/2006/wordml" xmlns:wps="http://schemas.microsoft.com/office/word/2010/wordprocessingShape" mc:Ignorable="w14 w15 w16se wp14">
-  <w:docParts>
-    <w:docPart>
-      <w:docPartPr>
-        <w:name w:val="FCA518B7053D446B9032EDA85C79ACF8"/>
-        <w:category>
-          <w:name w:val="General"/>
-          <w:gallery w:val="placeholder"/>
-        </w:category>
-        <w:types>
-          <w:type w:val="bbPlcHdr"/>
-        </w:types>
-        <w:behaviors>
-          <w:behavior w:val="content"/>
-        </w:behaviors>
-        <w:guid w:val="{A096125D-F2AB-410F-8612-04879F74B618}"/>
-      </w:docPartPr>
-      <w:docPartBody>
-        <w:p>
-          <w:pPr>
-            <w:pStyle w:val="FCA518B7053D446B9032EDA85C79ACF8"/>
-          </w:pPr>
-          <w:r>
-            <w:t>[Healthcare facility name]</w:t>
-          </w:r>
-        </w:p>
-      </w:docPartBody>
-    </w:docPart>
-  </w:docParts>
-</w:glossaryDocument>
-</file>
-
-<file path=word/glossary/fontTable.xml><?xml version="1.0" encoding="utf-8"?>
-<w:fonts xmlns:mc="http://schemas.openxmlformats.org/markup-compatibility/2006" xmlns:r="http://schemas.openxmlformats.org/officeDocument/2006/relationships" xmlns:w="http://schemas.openxmlformats.org/wordprocessingml/2006/main" xmlns:w14="http://schemas.microsoft.com/office/word/2010/wordml" xmlns:w15="http://schemas.microsoft.com/office/word/2012/wordml" xmlns:w16se="http://schemas.microsoft.com/office/word/2015/wordml/symex" mc:Ignorable="w14 w15 w16se">
-  <w:font w:name="Calibri">
-    <w:panose1 w:val="020F0502020204030204"/>
-    <w:charset w:val="00"/>
-    <w:family w:val="swiss"/>
-    <w:pitch w:val="variable"/>
-    <w:sig w:usb0="E0002AFF" w:usb1="4000ACFF" w:usb2="00000001" w:usb3="00000000" w:csb0="000001FF" w:csb1="00000000"/>
-  </w:font>
-  <w:font w:name="Times New Roman">
-    <w:panose1 w:val="02020603050405020304"/>
-    <w:charset w:val="00"/>
-    <w:family w:val="roman"/>
-    <w:pitch w:val="variable"/>
-    <w:sig w:usb0="E0002AFF" w:usb1="C0007843" w:usb2="00000009" w:usb3="00000000" w:csb0="000001FF" w:csb1="00000000"/>
-  </w:font>
-  <w:font w:name="Arial">
-    <w:panose1 w:val="020B0604020202020204"/>
-    <w:charset w:val="00"/>
-    <w:family w:val="swiss"/>
-    <w:pitch w:val="variable"/>
-    <w:sig w:usb0="E0002AFF" w:usb1="C0007843" w:usb2="00000009" w:usb3="00000000" w:csb0="000001FF" w:csb1="00000000"/>
-  </w:font>
-  <w:font w:name="Wingdings">
-    <w:panose1 w:val="05000000000000000000"/>
-    <w:charset w:val="02"/>
-    <w:family w:val="auto"/>
-    <w:pitch w:val="variable"/>
-    <w:sig w:usb0="00000000" w:usb1="10000000" w:usb2="00000000" w:usb3="00000000" w:csb0="80000000" w:csb1="00000000"/>
-  </w:font>
-  <w:font w:name="Calibri Light">
-    <w:panose1 w:val="020F0302020204030204"/>
-    <w:charset w:val="00"/>
-    <w:family w:val="swiss"/>
-    <w:pitch w:val="variable"/>
-    <w:sig w:usb0="A0002AEF" w:usb1="4000207B" w:usb2="00000000" w:usb3="00000000" w:csb0="000001FF" w:csb1="00000000"/>
-  </w:font>
-</w:fonts>
-</file>
-
-<file path=word/glossary/settings.xml><?xml version="1.0" encoding="utf-8"?>
-<w:settings xmlns:mc="http://schemas.openxmlformats.org/markup-compatibility/2006" xmlns:o="urn:schemas-microsoft-com:office:office" xmlns:r="http://schemas.openxmlformats.org/officeDocument/2006/relationships" xmlns:m="http://schemas.openxmlformats.org/officeDocument/2006/math" xmlns:v="urn:schemas-microsoft-com:vml" xmlns:w10="urn:schemas-microsoft-com:office:word" xmlns:w="http://schemas.openxmlformats.org/wordprocessingml/2006/main" xmlns:w14="http://schemas.microsoft.com/office/word/2010/wordml" xmlns:w15="http://schemas.microsoft.com/office/word/2012/wordml" xmlns:w16se="http://schemas.microsoft.com/office/word/2015/wordml/symex" xmlns:sl="http://schemas.openxmlformats.org/schemaLibrary/2006/main" mc:Ignorable="w14 w15 w16se">
-  <w:view w:val="normal"/>
-  <w:defaultTabStop w:val="720"/>
-  <w:characterSpacingControl w:val="doNotCompress"/>
-  <w:compat>
-    <w:useFELayout/>
-    <w:compatSetting w:name="compatibilityMode" w:uri="http://schemas.microsoft.com/office/word" w:val="15"/>
-    <w:compatSetting w:name="overrideTableStyleFontSizeAndJustification" w:uri="http://schemas.microsoft.com/office/word" w:val="1"/>
-    <w:compatSetting w:name="enableOpenTypeFeatures" w:uri="http://schemas.microsoft.com/office/word" w:val="1"/>
-    <w:compatSetting w:name="doNotFlipMirrorIndents" w:uri="http://schemas.microsoft.com/office/word" w:val="1"/>
-    <w:compatSetting w:name="differentiateMultirowTableHeaders" w:uri="http://schemas.microsoft.com/office/word" w:val="1"/>
-  </w:compat>
-  <w:rsids>
-    <w:rsidRoot w:val="00607FC1"/>
-    <w:rsid w:val="00607FC1"/>
-  </w:rsids>
-  <m:mathPr>
-    <m:mathFont m:val="Cambria Math"/>
-    <m:brkBin m:val="before"/>
-    <m:brkBinSub m:val="--"/>
-    <m:smallFrac m:val="0"/>
-    <m:dispDef/>
-    <m:lMargin m:val="0"/>
-    <m:rMargin m:val="0"/>
-    <m:defJc m:val="centerGroup"/>
-    <m:wrapIndent m:val="1440"/>
-    <m:intLim m:val="subSup"/>
-    <m:naryLim m:val="undOvr"/>
-  </m:mathPr>
-  <w:themeFontLang w:val="en-GB"/>
-  <w:clrSchemeMapping w:bg1="light1" w:t1="dark1" w:bg2="light2" w:t2="dark2" w:accent1="accent1" w:accent2="accent2" w:accent3="accent3" w:accent4="accent4" w:accent5="accent5" w:accent6="accent6" w:hyperlink="hyperlink" w:followedHyperlink="followedHyperlink"/>
-  <w:decimalSymbol w:val="."/>
-  <w:listSeparator w:val=","/>
-  <w15:chartTrackingRefBased/>
-</w:settings>
-</file>
-
-<file path=word/glossary/styles.xml><?xml version="1.0" encoding="utf-8"?>
-<w:styles xmlns:mc="http://schemas.openxmlformats.org/markup-compatibility/2006" xmlns:r="http://schemas.openxmlformats.org/officeDocument/2006/relationships" xmlns:w="http://schemas.openxmlformats.org/wordprocessingml/2006/main" xmlns:w14="http://schemas.microsoft.com/office/word/2010/wordml" xmlns:w15="http://schemas.microsoft.com/office/word/2012/wordml" xmlns:w16se="http://schemas.microsoft.com/office/word/2015/wordml/symex" mc:Ignorable="w14 w15 w16se">
-  <w:docDefaults>
-    <w:rPrDefault>
-      <w:rPr>
-        <w:rFonts w:asciiTheme="minorHAnsi" w:eastAsiaTheme="minorEastAsia" w:hAnsiTheme="minorHAnsi" w:cstheme="minorBidi"/>
-        <w:sz w:val="22"/>
-        <w:szCs w:val="22"/>
-        <w:lang w:val="en-GB" w:eastAsia="en-GB" w:bidi="ar-SA"/>
-      </w:rPr>
-    </w:rPrDefault>
-    <w:pPrDefault>
-      <w:pPr>
-        <w:spacing w:after="160" w:line="259" w:lineRule="auto"/>
-      </w:pPr>
-    </w:pPrDefault>
-  </w:docDefaults>
-  <w:latentStyles w:defLockedState="0" w:defUIPriority="99" w:defSemiHidden="0" w:defUnhideWhenUsed="0" w:defQFormat="0" w:count="372">
-    <w:lsdException w:name="Normal" w:uiPriority="0" w:qFormat="1"/>
-    <w:lsdException w:name="heading 1" w:uiPriority="9" w:qFormat="1"/>
-    <w:lsdException w:name="heading 2" w:semiHidden="1" w:uiPriority="9" w:unhideWhenUsed="1" w:qFormat="1"/>
-    <w:lsdException w:name="heading 3" w:semiHidden="1" w:uiPriority="9" w:unhideWhenUsed="1" w:qFormat="1"/>
-    <w:lsdException w:name="heading 4" w:semiHidden="1" w:uiPriority="9" w:unhideWhenUsed="1" w:qFormat="1"/>
-    <w:lsdException w:name="heading 5" w:semiHidden="1" w:uiPriority="9" w:unhideWhenUsed="1" w:qFormat="1"/>
-    <w:lsdException w:name="heading 6" w:semiHidden="1" w:uiPriority="9" w:unhideWhenUsed="1" w:qFormat="1"/>
-    <w:lsdException w:name="heading 7" w:semiHidden="1" w:uiPriority="9" w:unhideWhenUsed="1" w:qFormat="1"/>
-    <w:lsdException w:name="heading 8" w:semiHidden="1" w:uiPriority="9" w:unhideWhenUsed="1" w:qFormat="1"/>
-    <w:lsdException w:name="heading 9" w:semiHidden="1" w:uiPriority="9" w:unhideWhenUsed="1" w:qFormat="1"/>
-    <w:lsdException w:name="index 1" w:semiHidden="1" w:unhideWhenUsed="1"/>
-    <w:lsdException w:name="index 2" w:semiHidden="1" w:unhideWhenUsed="1"/>
-    <w:lsdException w:name="index 3" w:semiHidden="1" w:unhideWhenUsed="1"/>
-    <w:lsdException w:name="index 4" w:semiHidden="1" w:unhideWhenUsed="1"/>
-    <w:lsdException w:name="index 5" w:semiHidden="1" w:unhideWhenUsed="1"/>
-    <w:lsdException w:name="index 6" w:semiHidden="1" w:unhideWhenUsed="1"/>
-    <w:lsdException w:name="index 7" w:semiHidden="1" w:unhideWhenUsed="1"/>
-    <w:lsdException w:name="index 8" w:semiHidden="1" w:unhideWhenUsed="1"/>
-    <w:lsdException w:name="index 9" w:semiHidden="1" w:unhideWhenUsed="1"/>
-    <w:lsdException w:name="toc 1" w:semiHidden="1" w:uiPriority="39" w:unhideWhenUsed="1"/>
-    <w:lsdException w:name="toc 2" w:semiHidden="1" w:uiPriority="39" w:unhideWhenUsed="1"/>
-    <w:lsdException w:name="toc 3" w:semiHidden="1" w:uiPriority="39" w:unhideWhenUsed="1"/>
-    <w:lsdException w:name="toc 4" w:semiHidden="1" w:uiPriority="39" w:unhideWhenUsed="1"/>
-    <w:lsdException w:name="toc 5" w:semiHidden="1" w:uiPriority="39" w:unhideWhenUsed="1"/>
-    <w:lsdException w:name="toc 6" w:semiHidden="1" w:uiPriority="39" w:unhideWhenUsed="1"/>
-    <w:lsdException w:name="toc 7" w:semiHidden="1" w:uiPriority="39" w:unhideWhenUsed="1"/>
-    <w:lsdException w:name="toc 8" w:semiHidden="1" w:uiPriority="39" w:unhideWhenUsed="1"/>
-    <w:lsdException w:name="toc 9" w:semiHidden="1" w:uiPriority="39" w:unhideWhenUsed="1"/>
-    <w:lsdException w:name="Normal Indent" w:semiHidden="1" w:unhideWhenUsed="1"/>
-    <w:lsdException w:name="footnote text" w:semiHidden="1" w:unhideWhenUsed="1"/>
-    <w:lsdException w:name="annotation text" w:semiHidden="1" w:unhideWhenUsed="1"/>
-    <w:lsdException w:name="header" w:semiHidden="1" w:unhideWhenUsed="1"/>
-    <w:lsdException w:name="footer" w:semiHidden="1" w:unhideWhenUsed="1"/>
-    <w:lsdException w:name="index heading" w:semiHidden="1" w:unhideWhenUsed="1"/>
-    <w:lsdException w:name="caption" w:semiHidden="1" w:uiPriority="35" w:unhideWhenUsed="1" w:qFormat="1"/>
-    <w:lsdException w:name="table of figures" w:semiHidden="1" w:unhideWhenUsed="1"/>
-    <w:lsdException w:name="envelope address" w:semiHidden="1" w:unhideWhenUsed="1"/>
-    <w:lsdException w:name="envelope return" w:semiHidden="1" w:unhideWhenUsed="1"/>
-    <w:lsdException w:name="footnote reference" w:semiHidden="1" w:unhideWhenUsed="1"/>
-    <w:lsdException w:name="annotation reference" w:semiHidden="1" w:unhideWhenUsed="1"/>
-    <w:lsdException w:name="line number" w:semiHidden="1" w:unhideWhenUsed="1"/>
-    <w:lsdException w:name="page number" w:semiHidden="1" w:unhideWhenUsed="1"/>
-    <w:lsdException w:name="endnote reference" w:semiHidden="1" w:unhideWhenUsed="1"/>
-    <w:lsdException w:name="endnote text" w:semiHidden="1" w:unhideWhenUsed="1"/>
-    <w:lsdException w:name="table of authorities" w:semiHidden="1" w:unhideWhenUsed="1"/>
-    <w:lsdException w:name="macro" w:semiHidden="1" w:unhideWhenUsed="1"/>
-    <w:lsdException w:name="toa heading" w:semiHidden="1" w:unhideWhenUsed="1"/>
-    <w:lsdException w:name="List" w:semiHidden="1" w:unhideWhenUsed="1"/>
-    <w:lsdException w:name="List Bullet" w:semiHidden="1" w:unhideWhenUsed="1"/>
-    <w:lsdException w:name="List Number" w:semiHidden="1" w:unhideWhenUsed="1"/>
-    <w:lsdException w:name="List 2" w:semiHidden="1" w:unhideWhenUsed="1"/>
-    <w:lsdException w:name="List 3" w:semiHidden="1" w:unhideWhenUsed="1"/>
-    <w:lsdException w:name="List 4" w:semiHidden="1" w:unhideWhenUsed="1"/>
-    <w:lsdException w:name="List 5" w:semiHidden="1" w:unhideWhenUsed="1"/>
-    <w:lsdException w:name="List Bullet 2" w:semiHidden="1" w:unhideWhenUsed="1"/>
-    <w:lsdException w:name="List Bullet 3" w:semiHidden="1" w:unhideWhenUsed="1"/>
-    <w:lsdException w:name="List Bullet 4" w:semiHidden="1" w:unhideWhenUsed="1"/>
-    <w:lsdException w:name="List Bullet 5" w:semiHidden="1" w:unhideWhenUsed="1"/>
-    <w:lsdException w:name="List Number 2" w:semiHidden="1" w:unhideWhenUsed="1"/>
-    <w:lsdException w:name="List Number 3" w:semiHidden="1" w:unhideWhenUsed="1"/>
-    <w:lsdException w:name="List Number 4" w:semiHidden="1" w:unhideWhenUsed="1"/>
-    <w:lsdException w:name="List Number 5" w:semiHidden="1" w:unhideWhenUsed="1"/>
-    <w:lsdException w:name="Title" w:uiPriority="10" w:qFormat="1"/>
-    <w:lsdException w:name="Closing" w:semiHidden="1" w:unhideWhenUsed="1"/>
-    <w:lsdException w:name="Signature" w:semiHidden="1" w:unhideWhenUsed="1"/>
-    <w:lsdException w:name="Default Paragraph Font" w:semiHidden="1" w:uiPriority="1" w:unhideWhenUsed="1"/>
-    <w:lsdException w:name="Body Text" w:semiHidden="1" w:unhideWhenUsed="1"/>
-    <w:lsdException w:name="Body Text Indent" w:semiHidden="1" w:unhideWhenUsed="1"/>
-    <w:lsdException w:name="List Continue" w:semiHidden="1" w:unhideWhenUsed="1"/>
-    <w:lsdException w:name="List Continue 2" w:semiHidden="1" w:unhideWhenUsed="1"/>
-    <w:lsdException w:name="List Continue 3" w:semiHidden="1" w:unhideWhenUsed="1"/>
-    <w:lsdException w:name="List Continue 4" w:semiHidden="1" w:unhideWhenUsed="1"/>
-    <w:lsdException w:name="List Continue 5" w:semiHidden="1" w:unhideWhenUsed="1"/>
-    <w:lsdException w:name="Message Header" w:semiHidden="1" w:unhideWhenUsed="1"/>
-    <w:lsdException w:name="Subtitle" w:uiPriority="11" w:qFormat="1"/>
-    <w:lsdException w:name="Salutation" w:semiHidden="1" w:unhideWhenUsed="1"/>
-    <w:lsdException w:name="Date" w:semiHidden="1" w:unhideWhenUsed="1"/>
-    <w:lsdException w:name="Body Text First Indent" w:semiHidden="1" w:unhideWhenUsed="1"/>
-    <w:lsdException w:name="Body Text First Indent 2" w:semiHidden="1" w:unhideWhenUsed="1"/>
-    <w:lsdException w:name="Note Heading" w:semiHidden="1" w:unhideWhenUsed="1"/>
-    <w:lsdException w:name="Body Text 2" w:semiHidden="1" w:unhideWhenUsed="1"/>
-    <w:lsdException w:name="Body Text 3" w:semiHidden="1" w:unhideWhenUsed="1"/>
-    <w:lsdException w:name="Body Text Indent 2" w:semiHidden="1" w:unhideWhenUsed="1"/>
-    <w:lsdException w:name="Body Text Indent 3" w:semiHidden="1" w:unhideWhenUsed="1"/>
-    <w:lsdException w:name="Block Text" w:semiHidden="1" w:unhideWhenUsed="1"/>
-    <w:lsdException w:name="Hyperlink" w:semiHidden="1" w:unhideWhenUsed="1"/>
-    <w:lsdException w:name="FollowedHyperlink" w:semiHidden="1" w:unhideWhenUsed="1"/>
-    <w:lsdException w:name="Strong" w:uiPriority="22" w:qFormat="1"/>
-    <w:lsdException w:name="Emphasis" w:uiPriority="20" w:qFormat="1"/>
-    <w:lsdException w:name="Document Map" w:semiHidden="1" w:unhideWhenUsed="1"/>
-    <w:lsdException w:name="Plain Text" w:semiHidden="1" w:unhideWhenUsed="1"/>
-    <w:lsdException w:name="E-mail Signature" w:semiHidden="1" w:unhideWhenUsed="1"/>
-    <w:lsdException w:name="HTML Top of Form" w:semiHidden="1" w:unhideWhenUsed="1"/>
-    <w:lsdException w:name="HTML Bottom of Form" w:semiHidden="1" w:unhideWhenUsed="1"/>
-    <w:lsdException w:name="Normal (Web)" w:semiHidden="1" w:unhideWhenUsed="1"/>
-    <w:lsdException w:name="HTML Acronym" w:semiHidden="1" w:unhideWhenUsed="1"/>
-    <w:lsdException w:name="HTML Address" w:semiHidden="1" w:unhideWhenUsed="1"/>
-    <w:lsdException w:name="HTML Cite" w:semiHidden="1" w:unhideWhenUsed="1"/>
-    <w:lsdException w:name="HTML Code" w:semiHidden="1" w:unhideWhenUsed="1"/>
-    <w:lsdException w:name="HTML Definition" w:semiHidden="1" w:unhideWhenUsed="1"/>
-    <w:lsdException w:name="HTML Keyboard" w:semiHidden="1" w:unhideWhenUsed="1"/>
-    <w:lsdException w:name="HTML Preformatted" w:semiHidden="1" w:unhideWhenUsed="1"/>
-    <w:lsdException w:name="HTML Sample" w:semiHidden="1" w:unhideWhenUsed="1"/>
-    <w:lsdException w:name="HTML Typewriter" w:semiHidden="1" w:unhideWhenUsed="1"/>
-    <w:lsdException w:name="HTML Variable" w:semiHidden="1" w:unhideWhenUsed="1"/>
-    <w:lsdException w:name="Normal Table" w:semiHidden="1" w:unhideWhenUsed="1"/>
-    <w:lsdException w:name="annotation subject" w:semiHidden="1" w:unhideWhenUsed="1"/>
-    <w:lsdException w:name="No List" w:semiHidden="1" w:unhideWhenUsed="1"/>
-    <w:lsdException w:name="Outline List 1" w:semiHidden="1" w:unhideWhenUsed="1"/>
-    <w:lsdException w:name="Outline List 2" w:semiHidden="1" w:unhideWhenUsed="1"/>
-    <w:lsdException w:name="Outline List 3" w:semiHidden="1" w:unhideWhenUsed="1"/>
-    <w:lsdException w:name="Table Simple 1" w:semiHidden="1" w:unhideWhenUsed="1"/>
-    <w:lsdException w:name="Table Simple 2" w:semiHidden="1" w:unhideWhenUsed="1"/>
-    <w:lsdException w:name="Table Simple 3" w:semiHidden="1" w:unhideWhenUsed="1"/>
-    <w:lsdException w:name="Table Classic 1" w:semiHidden="1" w:unhideWhenUsed="1"/>
-    <w:lsdException w:name="Table Classic 2" w:semiHidden="1" w:unhideWhenUsed="1"/>
-    <w:lsdException w:name="Table Classic 3" w:semiHidden="1" w:unhideWhenUsed="1"/>
-    <w:lsdException w:name="Table Classic 4" w:semiHidden="1" w:unhideWhenUsed="1"/>
-    <w:lsdException w:name="Table Colorful 1" w:semiHidden="1" w:unhideWhenUsed="1"/>
-    <w:lsdException w:name="Table Colorful 2" w:semiHidden="1" w:unhideWhenUsed="1"/>
-    <w:lsdException w:name="Table Colorful 3" w:semiHidden="1" w:unhideWhenUsed="1"/>
-    <w:lsdException w:name="Table Columns 1" w:semiHidden="1" w:unhideWhenUsed="1"/>
-    <w:lsdException w:name="Table Columns 2" w:semiHidden="1" w:unhideWhenUsed="1"/>
-    <w:lsdException w:name="Table Columns 3" w:semiHidden="1" w:unhideWhenUsed="1"/>
-    <w:lsdException w:name="Table Columns 4" w:semiHidden="1" w:unhideWhenUsed="1"/>
-    <w:lsdException w:name="Table Columns 5" w:semiHidden="1" w:unhideWhenUsed="1"/>
-    <w:lsdException w:name="Table Grid 1" w:semiHidden="1" w:unhideWhenUsed="1"/>
-    <w:lsdException w:name="Table Grid 2" w:semiHidden="1" w:unhideWhenUsed="1"/>
-    <w:lsdException w:name="Table Grid 3" w:semiHidden="1" w:unhideWhenUsed="1"/>
-    <w:lsdException w:name="Table Grid 4" w:semiHidden="1" w:unhideWhenUsed="1"/>
-    <w:lsdException w:name="Table Grid 5" w:semiHidden="1" w:unhideWhenUsed="1"/>
-    <w:lsdException w:name="Table Grid 6" w:semiHidden="1" w:unhideWhenUsed="1"/>
-    <w:lsdException w:name="Table Grid 7" w:semiHidden="1" w:unhideWhenUsed="1"/>
-    <w:lsdException w:name="Table Grid 8" w:semiHidden="1" w:unhideWhenUsed="1"/>
-    <w:lsdException w:name="Table List 1" w:semiHidden="1" w:unhideWhenUsed="1"/>
-    <w:lsdException w:name="Table List 2" w:semiHidden="1" w:unhideWhenUsed="1"/>
-    <w:lsdException w:name="Table List 3" w:semiHidden="1" w:unhideWhenUsed="1"/>
-    <w:lsdException w:name="Table List 4" w:semiHidden="1" w:unhideWhenUsed="1"/>
-    <w:lsdException w:name="Table List 5" w:semiHidden="1" w:unhideWhenUsed="1"/>
-    <w:lsdException w:name="Table List 6" w:semiHidden="1" w:unhideWhenUsed="1"/>
-    <w:lsdException w:name="Table List 7" w:semiHidden="1" w:unhideWhenUsed="1"/>
-    <w:lsdException w:name="Table List 8" w:semiHidden="1" w:unhideWhenUsed="1"/>
-    <w:lsdException w:name="Table 3D effects 1" w:semiHidden="1" w:unhideWhenUsed="1"/>
-    <w:lsdException w:name="Table 3D effects 2" w:semiHidden="1" w:unhideWhenUsed="1"/>
-    <w:lsdException w:name="Table 3D effects 3" w:semiHidden="1" w:unhideWhenUsed="1"/>
-    <w:lsdException w:name="Table Contemporary" w:semiHidden="1" w:unhideWhenUsed="1"/>
-    <w:lsdException w:name="Table Elegant" w:semiHidden="1" w:unhideWhenUsed="1"/>
-    <w:lsdException w:name="Table Professional" w:semiHidden="1" w:unhideWhenUsed="1"/>
-    <w:lsdException w:name="Table Subtle 1" w:semiHidden="1" w:unhideWhenUsed="1"/>
-    <w:lsdException w:name="Table Subtle 2" w:semiHidden="1" w:unhideWhenUsed="1"/>
-    <w:lsdException w:name="Table Web 1" w:semiHidden="1" w:unhideWhenUsed="1"/>
-    <w:lsdException w:name="Table Web 2" w:semiHidden="1" w:unhideWhenUsed="1"/>
-    <w:lsdException w:name="Table Web 3" w:semiHidden="1" w:unhideWhenUsed="1"/>
-    <w:lsdException w:name="Balloon Text" w:semiHidden="1" w:unhideWhenUsed="1"/>
-    <w:lsdException w:name="Table Grid" w:uiPriority="39"/>
-    <w:lsdException w:name="Table Theme" w:semiHidden="1" w:unhideWhenUsed="1"/>
-    <w:lsdException w:name="Placeholder Text" w:semiHidden="1"/>
-    <w:lsdException w:name="No Spacing" w:uiPriority="1" w:qFormat="1"/>
-    <w:lsdException w:name="Light Shading" w:uiPriority="60"/>
-    <w:lsdException w:name="Light List" w:uiPriority="61"/>
-    <w:lsdException w:name="Light Grid" w:uiPriority="62"/>
-    <w:lsdException w:name="Medium Shading 1" w:uiPriority="63"/>
-    <w:lsdException w:name="Medium Shading 2" w:uiPriority="64"/>
-    <w:lsdException w:name="Medium List 1" w:uiPriority="65"/>
-    <w:lsdException w:name="Medium List 2" w:uiPriority="66"/>
-    <w:lsdException w:name="Medium Grid 1" w:uiPriority="67"/>
-    <w:lsdException w:name="Medium Grid 2" w:uiPriority="68"/>
-    <w:lsdException w:name="Medium Grid 3" w:uiPriority="69"/>
-    <w:lsdException w:name="Dark List" w:uiPriority="70"/>
-    <w:lsdException w:name="Colorful Shading" w:uiPriority="71"/>
-    <w:lsdException w:name="Colorful List" w:uiPriority="72"/>
-    <w:lsdException w:name="Colorful Grid" w:uiPriority="73"/>
-    <w:lsdException w:name="Light Shading Accent 1" w:uiPriority="60"/>
-    <w:lsdException w:name="Light List Accent 1" w:uiPriority="61"/>
-    <w:lsdException w:name="Light Grid Accent 1" w:uiPriority="62"/>
-    <w:lsdException w:name="Medium Shading 1 Accent 1" w:uiPriority="63"/>
-    <w:lsdException w:name="Medium Shading 2 Accent 1" w:uiPriority="64"/>
-    <w:lsdException w:name="Medium List 1 Accent 1" w:uiPriority="65"/>
-    <w:lsdException w:name="Revision" w:semiHidden="1"/>
-    <w:lsdException w:name="List Paragraph" w:uiPriority="34" w:qFormat="1"/>
-    <w:lsdException w:name="Quote" w:uiPriority="29" w:qFormat="1"/>
-    <w:lsdException w:name="Intense Quote" w:uiPriority="30" w:qFormat="1"/>
-    <w:lsdException w:name="Medium List 2 Accent 1" w:uiPriority="66"/>
-    <w:lsdException w:name="Medium Grid 1 Accent 1" w:uiPriority="67"/>
-    <w:lsdException w:name="Medium Grid 2 Accent 1" w:uiPriority="68"/>
-    <w:lsdException w:name="Medium Grid 3 Accent 1" w:uiPriority="69"/>
-    <w:lsdException w:name="Dark List Accent 1" w:uiPriority="70"/>
-    <w:lsdException w:name="Colorful Shading Accent 1" w:uiPriority="71"/>
-    <w:lsdException w:name="Colorful List Accent 1" w:uiPriority="72"/>
-    <w:lsdException w:name="Colorful Grid Accent 1" w:uiPriority="73"/>
-    <w:lsdException w:name="Light Shading Accent 2" w:uiPriority="60"/>
-    <w:lsdException w:name="Light List Accent 2" w:uiPriority="61"/>
-    <w:lsdException w:name="Light Grid Accent 2" w:uiPriority="62"/>
-    <w:lsdException w:name="Medium Shading 1 Accent 2" w:uiPriority="63"/>
-    <w:lsdException w:name="Medium Shading 2 Accent 2" w:uiPriority="64"/>
-    <w:lsdException w:name="Medium List 1 Accent 2" w:uiPriority="65"/>
-    <w:lsdException w:name="Medium List 2 Accent 2" w:uiPriority="66"/>
-    <w:lsdException w:name="Medium Grid 1 Accent 2" w:uiPriority="67"/>
-    <w:lsdException w:name="Medium Grid 2 Accent 2" w:uiPriority="68"/>
-    <w:lsdException w:name="Medium Grid 3 Accent 2" w:uiPriority="69"/>
-    <w:lsdException w:name="Dark List Accent 2" w:uiPriority="70"/>
-    <w:lsdException w:name="Colorful Shading Accent 2" w:uiPriority="71"/>
-    <w:lsdException w:name="Colorful List Accent 2" w:uiPriority="72"/>
-    <w:lsdException w:name="Colorful Grid Accent 2" w:uiPriority="73"/>
-    <w:lsdException w:name="Light Shading Accent 3" w:uiPriority="60"/>
-    <w:lsdException w:name="Light List Accent 3" w:uiPriority="61"/>
-    <w:lsdException w:name="Light Grid Accent 3" w:uiPriority="62"/>
-    <w:lsdException w:name="Medium Shading 1 Accent 3" w:uiPriority="63"/>
-    <w:lsdException w:name="Medium Shading 2 Accent 3" w:uiPriority="64"/>
-    <w:lsdException w:name="Medium List 1 Accent 3" w:uiPriority="65"/>
-    <w:lsdException w:name="Medium List 2 Accent 3" w:uiPriority="66"/>
-    <w:lsdException w:name="Medium Grid 1 Accent 3" w:uiPriority="67"/>
-    <w:lsdException w:name="Medium Grid 2 Accent 3" w:uiPriority="68"/>
-    <w:lsdException w:name="Medium Grid 3 Accent 3" w:uiPriority="69"/>
-    <w:lsdException w:name="Dark List Accent 3" w:uiPriority="70"/>
-    <w:lsdException w:name="Colorful Shading Accent 3" w:uiPriority="71"/>
-    <w:lsdException w:name="Colorful List Accent 3" w:uiPriority="72"/>
-    <w:lsdException w:name="Colorful Grid Accent 3" w:uiPriority="73"/>
-    <w:lsdException w:name="Light Shading Accent 4" w:uiPriority="60"/>
-    <w:lsdException w:name="Light List Accent 4" w:uiPriority="61"/>
-    <w:lsdException w:name="Light Grid Accent 4" w:uiPriority="62"/>
-    <w:lsdException w:name="Medium Shading 1 Accent 4" w:uiPriority="63"/>
-    <w:lsdException w:name="Medium Shading 2 Accent 4" w:uiPriority="64"/>
-    <w:lsdException w:name="Medium List 1 Accent 4" w:uiPriority="65"/>
-    <w:lsdException w:name="Medium List 2 Accent 4" w:uiPriority="66"/>
-    <w:lsdException w:name="Medium Grid 1 Accent 4" w:uiPriority="67"/>
-    <w:lsdException w:name="Medium Grid 2 Accent 4" w:uiPriority="68"/>
-    <w:lsdException w:name="Medium Grid 3 Accent 4" w:uiPriority="69"/>
-    <w:lsdException w:name="Dark List Accent 4" w:uiPriority="70"/>
-    <w:lsdException w:name="Colorful Shading Accent 4" w:uiPriority="71"/>
-    <w:lsdException w:name="Colorful List Accent 4" w:uiPriority="72"/>
-    <w:lsdException w:name="Colorful Grid Accent 4" w:uiPriority="73"/>
-    <w:lsdException w:name="Light Shading Accent 5" w:uiPriority="60"/>
-    <w:lsdException w:name="Light List Accent 5" w:uiPriority="61"/>
-    <w:lsdException w:name="Light Grid Accent 5" w:uiPriority="62"/>
-    <w:lsdException w:name="Medium Shading 1 Accent 5" w:uiPriority="63"/>
-    <w:lsdException w:name="Medium Shading 2 Accent 5" w:uiPriority="64"/>
-    <w:lsdException w:name="Medium List 1 Accent 5" w:uiPriority="65"/>
-    <w:lsdException w:name="Medium List 2 Accent 5" w:uiPriority="66"/>
-    <w:lsdException w:name="Medium Grid 1 Accent 5" w:uiPriority="67"/>
-    <w:lsdException w:name="Medium Grid 2 Accent 5" w:uiPriority="68"/>
-    <w:lsdException w:name="Medium Grid 3 Accent 5" w:uiPriority="69"/>
-    <w:lsdException w:name="Dark List Accent 5" w:uiPriority="70"/>
-    <w:lsdException w:name="Colorful Shading Accent 5" w:uiPriority="71"/>
-    <w:lsdException w:name="Colorful List Accent 5" w:uiPriority="72"/>
-    <w:lsdException w:name="Colorful Grid Accent 5" w:uiPriority="73"/>
-    <w:lsdException w:name="Light Shading Accent 6" w:uiPriority="60"/>
-    <w:lsdException w:name="Light List Accent 6" w:uiPriority="61"/>
-    <w:lsdException w:name="Light Grid Accent 6" w:uiPriority="62"/>
-    <w:lsdException w:name="Medium Shading 1 Accent 6" w:uiPriority="63"/>
-    <w:lsdException w:name="Medium Shading 2 Accent 6" w:uiPriority="64"/>
-    <w:lsdException w:name="Medium List 1 Accent 6" w:uiPriority="65"/>
-    <w:lsdException w:name="Medium List 2 Accent 6" w:uiPriority="66"/>
-    <w:lsdException w:name="Medium Grid 1 Accent 6" w:uiPriority="67"/>
-    <w:lsdException w:name="Medium Grid 2 Accent 6" w:uiPriority="68"/>
-    <w:lsdException w:name="Medium Grid 3 Accent 6" w:uiPriority="69"/>
-    <w:lsdException w:name="Dark List Accent 6" w:uiPriority="70"/>
-    <w:lsdException w:name="Colorful Shading Accent 6" w:uiPriority="71"/>
-    <w:lsdException w:name="Colorful List Accent 6" w:uiPriority="72"/>
-    <w:lsdException w:name="Colorful Grid Accent 6" w:uiPriority="73"/>
-    <w:lsdException w:name="Subtle Emphasis" w:uiPriority="19" w:qFormat="1"/>
-    <w:lsdException w:name="Intense Emphasis" w:uiPriority="21" w:qFormat="1"/>
-    <w:lsdException w:name="Subtle Reference" w:uiPriority="31" w:qFormat="1"/>
-    <w:lsdException w:name="Intense Reference" w:uiPriority="32" w:qFormat="1"/>
-    <w:lsdException w:name="Book Title" w:uiPriority="33" w:qFormat="1"/>
-    <w:lsdException w:name="Bibliography" w:semiHidden="1" w:uiPriority="37" w:unhideWhenUsed="1"/>
-    <w:lsdException w:name="TOC Heading" w:semiHidden="1" w:uiPriority="39" w:unhideWhenUsed="1" w:qFormat="1"/>
-    <w:lsdException w:name="Plain Table 1" w:uiPriority="41"/>
-    <w:lsdException w:name="Plain Table 2" w:uiPriority="42"/>
-    <w:lsdException w:name="Plain Table 3" w:uiPriority="43"/>
-    <w:lsdException w:name="Plain Table 4" w:uiPriority="44"/>
-    <w:lsdException w:name="Plain Table 5" w:uiPriority="45"/>
-    <w:lsdException w:name="Grid Table Light" w:uiPriority="40"/>
-    <w:lsdException w:name="Grid Table 1 Light" w:uiPriority="46"/>
-    <w:lsdException w:name="Grid Table 2" w:uiPriority="47"/>
-    <w:lsdException w:name="Grid Table 3" w:uiPriority="48"/>
-    <w:lsdException w:name="Grid Table 4" w:uiPriority="49"/>
-    <w:lsdException w:name="Grid Table 5 Dark" w:uiPriority="50"/>
-    <w:lsdException w:name="Grid Table 6 Colorful" w:uiPriority="51"/>
-    <w:lsdException w:name="Grid Table 7 Colorful" w:uiPriority="52"/>
-    <w:lsdException w:name="Grid Table 1 Light Accent 1" w:uiPriority="46"/>
-    <w:lsdException w:name="Grid Table 2 Accent 1" w:uiPriority="47"/>
-    <w:lsdException w:name="Grid Table 3 Accent 1" w:uiPriority="48"/>
-    <w:lsdException w:name="Grid Table 4 Accent 1" w:uiPriority="49"/>
-    <w:lsdException w:name="Grid Table 5 Dark Accent 1" w:uiPriority="50"/>
-    <w:lsdException w:name="Grid Table 6 Colorful Accent 1" w:uiPriority="51"/>
-    <w:lsdException w:name="Grid Table 7 Colorful Accent 1" w:uiPriority="52"/>
-    <w:lsdException w:name="Grid Table 1 Light Accent 2" w:uiPriority="46"/>
-    <w:lsdException w:name="Grid Table 2 Accent 2" w:uiPriority="47"/>
-    <w:lsdException w:name="Grid Table 3 Accent 2" w:uiPriority="48"/>
-    <w:lsdException w:name="Grid Table 4 Accent 2" w:uiPriority="49"/>
-    <w:lsdException w:name="Grid Table 5 Dark Accent 2" w:uiPriority="50"/>
-    <w:lsdException w:name="Grid Table 6 Colorful Accent 2" w:uiPriority="51"/>
-    <w:lsdException w:name="Grid Table 7 Colorful Accent 2" w:uiPriority="52"/>
-    <w:lsdException w:name="Grid Table 1 Light Accent 3" w:uiPriority="46"/>
-    <w:lsdException w:name="Grid Table 2 Accent 3" w:uiPriority="47"/>
-    <w:lsdException w:name="Grid Table 3 Accent 3" w:uiPriority="48"/>
-    <w:lsdException w:name="Grid Table 4 Accent 3" w:uiPriority="49"/>
-    <w:lsdException w:name="Grid Table 5 Dark Accent 3" w:uiPriority="50"/>
-    <w:lsdException w:name="Grid Table 6 Colorful Accent 3" w:uiPriority="51"/>
-    <w:lsdException w:name="Grid Table 7 Colorful Accent 3" w:uiPriority="52"/>
-    <w:lsdException w:name="Grid Table 1 Light Accent 4" w:uiPriority="46"/>
-    <w:lsdException w:name="Grid Table 2 Accent 4" w:uiPriority="47"/>
-    <w:lsdException w:name="Grid Table 3 Accent 4" w:uiPriority="48"/>
-    <w:lsdException w:name="Grid Table 4 Accent 4" w:uiPriority="49"/>
-    <w:lsdException w:name="Grid Table 5 Dark Accent 4" w:uiPriority="50"/>
-    <w:lsdException w:name="Grid Table 6 Colorful Accent 4" w:uiPriority="51"/>
-    <w:lsdException w:name="Grid Table 7 Colorful Accent 4" w:uiPriority="52"/>
-    <w:lsdException w:name="Grid Table 1 Light Accent 5" w:uiPriority="46"/>
-    <w:lsdException w:name="Grid Table 2 Accent 5" w:uiPriority="47"/>
-    <w:lsdException w:name="Grid Table 3 Accent 5" w:uiPriority="48"/>
-    <w:lsdException w:name="Grid Table 4 Accent 5" w:uiPriority="49"/>
-    <w:lsdException w:name="Grid Table 5 Dark Accent 5" w:uiPriority="50"/>
-    <w:lsdException w:name="Grid Table 6 Colorful Accent 5" w:uiPriority="51"/>
-    <w:lsdException w:name="Grid Table 7 Colorful Accent 5" w:uiPriority="52"/>
-    <w:lsdException w:name="Grid Table 1 Light Accent 6" w:uiPriority="46"/>
-    <w:lsdException w:name="Grid Table 2 Accent 6" w:uiPriority="47"/>
-    <w:lsdException w:name="Grid Table 3 Accent 6" w:uiPriority="48"/>
-    <w:lsdException w:name="Grid Table 4 Accent 6" w:uiPriority="49"/>
-    <w:lsdException w:name="Grid Table 5 Dark Accent 6" w:uiPriority="50"/>
-    <w:lsdException w:name="Grid Table 6 Colorful Accent 6" w:uiPriority="51"/>
-    <w:lsdException w:name="Grid Table 7 Colorful Accent 6" w:uiPriority="52"/>
-    <w:lsdException w:name="List Table 1 Light" w:uiPriority="46"/>
-    <w:lsdException w:name="List Table 2" w:uiPriority="47"/>
-    <w:lsdException w:name="List Table 3" w:uiPriority="48"/>
-    <w:lsdException w:name="List Table 4" w:uiPriority="49"/>
-    <w:lsdException w:name="List Table 5 Dark" w:uiPriority="50"/>
-    <w:lsdException w:name="List Table 6 Colorful" w:uiPriority="51"/>
-    <w:lsdException w:name="List Table 7 Colorful" w:uiPriority="52"/>
-    <w:lsdException w:name="List Table 1 Light Accent 1" w:uiPriority="46"/>
-    <w:lsdException w:name="List Table 2 Accent 1" w:uiPriority="47"/>
-    <w:lsdException w:name="List Table 3 Accent 1" w:uiPriority="48"/>
-    <w:lsdException w:name="List Table 4 Accent 1" w:uiPriority="49"/>
-    <w:lsdException w:name="List Table 5 Dark Accent 1" w:uiPriority="50"/>
-    <w:lsdException w:name="List Table 6 Colorful Accent 1" w:uiPriority="51"/>
-    <w:lsdException w:name="List Table 7 Colorful Accent 1" w:uiPriority="52"/>
-    <w:lsdException w:name="List Table 1 Light Accent 2" w:uiPriority="46"/>
-    <w:lsdException w:name="List Table 2 Accent 2" w:uiPriority="47"/>
-    <w:lsdException w:name="List Table 3 Accent 2" w:uiPriority="48"/>
-    <w:lsdException w:name="List Table 4 Accent 2" w:uiPriority="49"/>
-    <w:lsdException w:name="List Table 5 Dark Accent 2" w:uiPriority="50"/>
-    <w:lsdException w:name="List Table 6 Colorful Accent 2" w:uiPriority="51"/>
-    <w:lsdException w:name="List Table 7 Colorful Accent 2" w:uiPriority="52"/>
-    <w:lsdException w:name="List Table 1 Light Accent 3" w:uiPriority="46"/>
-    <w:lsdException w:name="List Table 2 Accent 3" w:uiPriority="47"/>
-    <w:lsdException w:name="List Table 3 Accent 3" w:uiPriority="48"/>
-    <w:lsdException w:name="List Table 4 Accent 3" w:uiPriority="49"/>
-    <w:lsdException w:name="List Table 5 Dark Accent 3" w:uiPriority="50"/>
-    <w:lsdException w:name="List Table 6 Colorful Accent 3" w:uiPriority="51"/>
-    <w:lsdException w:name="List Table 7 Colorful Accent 3" w:uiPriority="52"/>
-    <w:lsdException w:name="List Table 1 Light Accent 4" w:uiPriority="46"/>
-    <w:lsdException w:name="List Table 2 Accent 4" w:uiPriority="47"/>
-    <w:lsdException w:name="List Table 3 Accent 4" w:uiPriority="48"/>
-    <w:lsdException w:name="List Table 4 Accent 4" w:uiPriority="49"/>
-    <w:lsdException w:name="List Table 5 Dark Accent 4" w:uiPriority="50"/>
-    <w:lsdException w:name="List Table 6 Colorful Accent 4" w:uiPriority="51"/>
-    <w:lsdException w:name="List Table 7 Colorful Accent 4" w:uiPriority="52"/>
-    <w:lsdException w:name="List Table 1 Light Accent 5" w:uiPriority="46"/>
-    <w:lsdException w:name="List Table 2 Accent 5" w:uiPriority="47"/>
-    <w:lsdException w:name="List Table 3 Accent 5" w:uiPriority="48"/>
-    <w:lsdException w:name="List Table 4 Accent 5" w:uiPriority="49"/>
-    <w:lsdException w:name="List Table 5 Dark Accent 5" w:uiPriority="50"/>
-    <w:lsdException w:name="List Table 6 Colorful Accent 5" w:uiPriority="51"/>
-    <w:lsdException w:name="List Table 7 Colorful Accent 5" w:uiPriority="52"/>
-    <w:lsdException w:name="List Table 1 Light Accent 6" w:uiPriority="46"/>
-    <w:lsdException w:name="List Table 2 Accent 6" w:uiPriority="47"/>
-    <w:lsdException w:name="List Table 3 Accent 6" w:uiPriority="48"/>
-    <w:lsdException w:name="List Table 4 Accent 6" w:uiPriority="49"/>
-    <w:lsdException w:name="List Table 5 Dark Accent 6" w:uiPriority="50"/>
-    <w:lsdException w:name="List Table 6 Colorful Accent 6" w:uiPriority="51"/>
-    <w:lsdException w:name="List Table 7 Colorful Accent 6" w:uiPriority="52"/>
-    <w:lsdException w:name="Mention" w:semiHidden="1" w:unhideWhenUsed="1"/>
-  </w:latentStyles>
-  <w:style w:type="paragraph" w:default="1" w:styleId="Normal">
-    <w:name w:val="Normal"/>
-    <w:qFormat/>
-  </w:style>
-  <w:style w:type="character" w:default="1" w:styleId="DefaultParagraphFont">
-    <w:name w:val="Default Paragraph Font"/>
-    <w:uiPriority w:val="1"/>
-    <w:semiHidden/>
-    <w:unhideWhenUsed/>
-  </w:style>
-  <w:style w:type="table" w:default="1" w:styleId="TableNormal">
-    <w:name w:val="Normal Table"/>
-    <w:uiPriority w:val="99"/>
-    <w:semiHidden/>
-    <w:unhideWhenUsed/>
-    <w:tblPr>
-      <w:tblInd w:w="0" w:type="dxa"/>
-      <w:tblCellMar>
-        <w:top w:w="0" w:type="dxa"/>
-        <w:left w:w="108" w:type="dxa"/>
-        <w:bottom w:w="0" w:type="dxa"/>
-        <w:right w:w="108" w:type="dxa"/>
-      </w:tblCellMar>
-    </w:tblPr>
-  </w:style>
-  <w:style w:type="numbering" w:default="1" w:styleId="NoList">
-    <w:name w:val="No List"/>
-    <w:uiPriority w:val="99"/>
-    <w:semiHidden/>
-    <w:unhideWhenUsed/>
-  </w:style>
-  <w:style w:type="paragraph" w:customStyle="1" w:styleId="FCA518B7053D446B9032EDA85C79ACF8">
-    <w:name w:val="FCA518B7053D446B9032EDA85C79ACF8"/>
-  </w:style>
-  <w:style w:type="paragraph" w:customStyle="1" w:styleId="C9E8E0A03DB94C5FA36FDDD10A8D7160">
-    <w:name w:val="C9E8E0A03DB94C5FA36FDDD10A8D7160"/>
-  </w:style>
-  <w:style w:type="paragraph" w:customStyle="1" w:styleId="B6F9181835444CCD9F7F3CF450508173">
-    <w:name w:val="B6F9181835444CCD9F7F3CF450508173"/>
-  </w:style>
-  <w:style w:type="paragraph" w:customStyle="1" w:styleId="BF1BCC095C9649DFAF7A750B3BFD6BF3">
-    <w:name w:val="BF1BCC095C9649DFAF7A750B3BFD6BF3"/>
-  </w:style>
-</w:styles>
-</file>
-
-<file path=word/glossary/webSettings.xml><?xml version="1.0" encoding="utf-8"?>
-<w:webSettings xmlns:mc="http://schemas.openxmlformats.org/markup-compatibility/2006" xmlns:r="http://schemas.openxmlformats.org/officeDocument/2006/relationships" xmlns:w="http://schemas.openxmlformats.org/wordprocessingml/2006/main" xmlns:w14="http://schemas.microsoft.com/office/word/2010/wordml" xmlns:w15="http://schemas.microsoft.com/office/word/2012/wordml" xmlns:w16se="http://schemas.microsoft.com/office/word/2015/wordml/symex" mc:Ignorable="w14 w15 w16se">
-  <w:optimizeForBrowser/>
-  <w:allowPNG/>
-</w:webSettings>
-</file>
-
 <file path=word/theme/theme1.xml><?xml version="1.0" encoding="utf-8"?>
 <a:theme xmlns:a="http://schemas.openxmlformats.org/drawingml/2006/main" name="Medical practice survey">
   <a:themeElements>
@@ -2934,7 +2469,7 @@
 </file>
 
 <file path=customXml/itemProps2.xml><?xml version="1.0" encoding="utf-8"?>
-<ds:datastoreItem xmlns:ds="http://schemas.openxmlformats.org/officeDocument/2006/customXml" ds:itemID="{4727A744-2B4C-4B64-9296-E666A6F6DB92}">
+<ds:datastoreItem xmlns:ds="http://schemas.openxmlformats.org/officeDocument/2006/customXml" ds:itemID="{D90A3AC1-6621-4E1F-A9CF-18A6CE36A001}">
   <ds:schemaRefs>
     <ds:schemaRef ds:uri="http://schemas.openxmlformats.org/officeDocument/2006/bibliography"/>
   </ds:schemaRefs>

</xml_diff>